<commit_message>
Added pack 3 data
</commit_message>
<xml_diff>
--- a/ATPs/ATP-01/01_Accumulator_Verification.docx
+++ b/ATPs/ATP-01/01_Accumulator_Verification.docx
@@ -56,14 +56,14 @@
                             </a:ln>
                             <a:extLst>
                               <a:ext uri="{909E8E84-426E-40dd-AFC4-6F175D3DCCD1}">
-                                <a14:hiddenFill xmlns="" xmlns:mo="http://schemas.microsoft.com/office/mac/office/2008/main" xmlns:mv="urn:schemas-microsoft-com:mac:vml" xmlns:o="urn:schemas-microsoft-com:office:office" xmlns:v="urn:schemas-microsoft-com:vml" xmlns:w10="urn:schemas-microsoft-com:office:word" xmlns:w="http://schemas.openxmlformats.org/wordprocessingml/2006/main" xmlns:a14="http://schemas.microsoft.com/office/drawing/2010/main">
+                                <a14:hiddenFill xmlns:a14="http://schemas.microsoft.com/office/drawing/2010/main" xmlns:w="http://schemas.openxmlformats.org/wordprocessingml/2006/main" xmlns:w10="urn:schemas-microsoft-com:office:word" xmlns:v="urn:schemas-microsoft-com:vml" xmlns:o="urn:schemas-microsoft-com:office:office" xmlns:mv="urn:schemas-microsoft-com:mac:vml" xmlns:mo="http://schemas.microsoft.com/office/mac/office/2008/main" xmlns="">
                                   <a:solidFill>
                                     <a:srgbClr val="FFFFFF"/>
                                   </a:solidFill>
                                 </a14:hiddenFill>
                               </a:ext>
                               <a:ext uri="{91240B29-F687-4f45-9708-019B960494DF}">
-                                <a14:hiddenLine xmlns="" xmlns:mo="http://schemas.microsoft.com/office/mac/office/2008/main" xmlns:mv="urn:schemas-microsoft-com:mac:vml" xmlns:o="urn:schemas-microsoft-com:office:office" xmlns:v="urn:schemas-microsoft-com:vml" xmlns:w10="urn:schemas-microsoft-com:office:word" xmlns:w="http://schemas.openxmlformats.org/wordprocessingml/2006/main" xmlns:a14="http://schemas.microsoft.com/office/drawing/2010/main" w="9525">
+                                <a14:hiddenLine xmlns:a14="http://schemas.microsoft.com/office/drawing/2010/main" xmlns:w="http://schemas.openxmlformats.org/wordprocessingml/2006/main" xmlns:w10="urn:schemas-microsoft-com:office:word" xmlns:v="urn:schemas-microsoft-com:vml" xmlns:o="urn:schemas-microsoft-com:office:office" xmlns:mv="urn:schemas-microsoft-com:mac:vml" xmlns:mo="http://schemas.microsoft.com/office/mac/office/2008/main" xmlns="" w="9525">
                                   <a:solidFill>
                                     <a:srgbClr val="000000"/>
                                   </a:solidFill>
@@ -249,7 +249,7 @@
                             <a:effectLst/>
                             <a:extLst>
                               <a:ext uri="{91240B29-F687-4f45-9708-019B960494DF}">
-                                <a14:hiddenLine xmlns="" xmlns:mo="http://schemas.microsoft.com/office/mac/office/2008/main" xmlns:mv="urn:schemas-microsoft-com:mac:vml" xmlns:o="urn:schemas-microsoft-com:office:office" xmlns:v="urn:schemas-microsoft-com:vml" xmlns:w10="urn:schemas-microsoft-com:office:word" xmlns:w="http://schemas.openxmlformats.org/wordprocessingml/2006/main" xmlns:a14="http://schemas.microsoft.com/office/drawing/2010/main" w="19050">
+                                <a14:hiddenLine xmlns:a14="http://schemas.microsoft.com/office/drawing/2010/main" xmlns:w="http://schemas.openxmlformats.org/wordprocessingml/2006/main" xmlns:w10="urn:schemas-microsoft-com:office:word" xmlns:v="urn:schemas-microsoft-com:vml" xmlns:o="urn:schemas-microsoft-com:office:office" xmlns:mv="urn:schemas-microsoft-com:mac:vml" xmlns:mo="http://schemas.microsoft.com/office/mac/office/2008/main" xmlns="" w="19050">
                                   <a:solidFill>
                                     <a:srgbClr val="4A7EBB"/>
                                   </a:solidFill>
@@ -259,7 +259,7 @@
                                 </a14:hiddenLine>
                               </a:ext>
                               <a:ext uri="{AF507438-7753-43e0-B8FC-AC1667EBCBE1}">
-                                <a14:hiddenEffects xmlns="" xmlns:mo="http://schemas.microsoft.com/office/mac/office/2008/main" xmlns:mv="urn:schemas-microsoft-com:mac:vml" xmlns:o="urn:schemas-microsoft-com:office:office" xmlns:v="urn:schemas-microsoft-com:vml" xmlns:w10="urn:schemas-microsoft-com:office:word" xmlns:w="http://schemas.openxmlformats.org/wordprocessingml/2006/main" xmlns:a14="http://schemas.microsoft.com/office/drawing/2010/main">
+                                <a14:hiddenEffects xmlns:a14="http://schemas.microsoft.com/office/drawing/2010/main" xmlns:w="http://schemas.openxmlformats.org/wordprocessingml/2006/main" xmlns:w10="urn:schemas-microsoft-com:office:word" xmlns:v="urn:schemas-microsoft-com:vml" xmlns:o="urn:schemas-microsoft-com:office:office" xmlns:mv="urn:schemas-microsoft-com:mac:vml" xmlns:mo="http://schemas.microsoft.com/office/mac/office/2008/main" xmlns="">
                                   <a:effectLst>
                                     <a:outerShdw blurRad="63500" dist="26940" dir="5400000" algn="ctr" rotWithShape="0">
                                       <a:srgbClr val="000000">
@@ -357,7 +357,7 @@
                               </a:ln>
                               <a:extLst>
                                 <a:ext uri="{909E8E84-426E-40dd-AFC4-6F175D3DCCD1}">
-                                  <a14:hiddenFill xmlns="" xmlns:mo="http://schemas.microsoft.com/office/mac/office/2008/main" xmlns:mv="urn:schemas-microsoft-com:mac:vml" xmlns:o="urn:schemas-microsoft-com:office:office" xmlns:v="urn:schemas-microsoft-com:vml" xmlns:w10="urn:schemas-microsoft-com:office:word" xmlns:w="http://schemas.openxmlformats.org/wordprocessingml/2006/main" xmlns:a14="http://schemas.microsoft.com/office/drawing/2010/main">
+                                  <a14:hiddenFill xmlns:a14="http://schemas.microsoft.com/office/drawing/2010/main" xmlns:w="http://schemas.openxmlformats.org/wordprocessingml/2006/main" xmlns:w10="urn:schemas-microsoft-com:office:word" xmlns:v="urn:schemas-microsoft-com:vml" xmlns:o="urn:schemas-microsoft-com:office:office" xmlns:mv="urn:schemas-microsoft-com:mac:vml" xmlns:mo="http://schemas.microsoft.com/office/mac/office/2008/main" xmlns="">
                                     <a:noFill/>
                                   </a14:hiddenFill>
                                 </a:ext>
@@ -389,7 +389,7 @@
                               </a:ln>
                               <a:extLst>
                                 <a:ext uri="{909E8E84-426E-40dd-AFC4-6F175D3DCCD1}">
-                                  <a14:hiddenFill xmlns="" xmlns:mo="http://schemas.microsoft.com/office/mac/office/2008/main" xmlns:mv="urn:schemas-microsoft-com:mac:vml" xmlns:o="urn:schemas-microsoft-com:office:office" xmlns:v="urn:schemas-microsoft-com:vml" xmlns:w10="urn:schemas-microsoft-com:office:word" xmlns:w="http://schemas.openxmlformats.org/wordprocessingml/2006/main" xmlns:a14="http://schemas.microsoft.com/office/drawing/2010/main">
+                                  <a14:hiddenFill xmlns:a14="http://schemas.microsoft.com/office/drawing/2010/main" xmlns:w="http://schemas.openxmlformats.org/wordprocessingml/2006/main" xmlns:w10="urn:schemas-microsoft-com:office:word" xmlns:v="urn:schemas-microsoft-com:vml" xmlns:o="urn:schemas-microsoft-com:office:office" xmlns:mv="urn:schemas-microsoft-com:mac:vml" xmlns:mo="http://schemas.microsoft.com/office/mac/office/2008/main" xmlns="">
                                     <a:noFill/>
                                   </a14:hiddenFill>
                                 </a:ext>
@@ -480,14 +480,14 @@
                               </a:ln>
                               <a:extLst>
                                 <a:ext uri="{909E8E84-426E-40dd-AFC4-6F175D3DCCD1}">
-                                  <a14:hiddenFill xmlns="" xmlns:mo="http://schemas.microsoft.com/office/mac/office/2008/main" xmlns:mv="urn:schemas-microsoft-com:mac:vml" xmlns:o="urn:schemas-microsoft-com:office:office" xmlns:v="urn:schemas-microsoft-com:vml" xmlns:w10="urn:schemas-microsoft-com:office:word" xmlns:w="http://schemas.openxmlformats.org/wordprocessingml/2006/main" xmlns:a14="http://schemas.microsoft.com/office/drawing/2010/main">
+                                  <a14:hiddenFill xmlns:a14="http://schemas.microsoft.com/office/drawing/2010/main" xmlns:w="http://schemas.openxmlformats.org/wordprocessingml/2006/main" xmlns:w10="urn:schemas-microsoft-com:office:word" xmlns:v="urn:schemas-microsoft-com:vml" xmlns:o="urn:schemas-microsoft-com:office:office" xmlns:mv="urn:schemas-microsoft-com:mac:vml" xmlns:mo="http://schemas.microsoft.com/office/mac/office/2008/main" xmlns="">
                                     <a:solidFill>
                                       <a:srgbClr val="FFFFFF"/>
                                     </a:solidFill>
                                   </a14:hiddenFill>
                                 </a:ext>
                                 <a:ext uri="{91240B29-F687-4f45-9708-019B960494DF}">
-                                  <a14:hiddenLine xmlns="" xmlns:mo="http://schemas.microsoft.com/office/mac/office/2008/main" xmlns:mv="urn:schemas-microsoft-com:mac:vml" xmlns:o="urn:schemas-microsoft-com:office:office" xmlns:v="urn:schemas-microsoft-com:vml" xmlns:w10="urn:schemas-microsoft-com:office:word" xmlns:w="http://schemas.openxmlformats.org/wordprocessingml/2006/main" xmlns:a14="http://schemas.microsoft.com/office/drawing/2010/main" w="9525">
+                                  <a14:hiddenLine xmlns:a14="http://schemas.microsoft.com/office/drawing/2010/main" xmlns:w="http://schemas.openxmlformats.org/wordprocessingml/2006/main" xmlns:w10="urn:schemas-microsoft-com:office:word" xmlns:v="urn:schemas-microsoft-com:vml" xmlns:o="urn:schemas-microsoft-com:office:office" xmlns:mv="urn:schemas-microsoft-com:mac:vml" xmlns:mo="http://schemas.microsoft.com/office/mac/office/2008/main" xmlns="" w="9525">
                                     <a:solidFill>
                                       <a:srgbClr val="000000"/>
                                     </a:solidFill>
@@ -547,7 +547,7 @@
                               </a:ln>
                               <a:extLst>
                                 <a:ext uri="{909E8E84-426E-40dd-AFC4-6F175D3DCCD1}">
-                                  <a14:hiddenFill xmlns="" xmlns:mo="http://schemas.microsoft.com/office/mac/office/2008/main" xmlns:mv="urn:schemas-microsoft-com:mac:vml" xmlns:o="urn:schemas-microsoft-com:office:office" xmlns:v="urn:schemas-microsoft-com:vml" xmlns:w10="urn:schemas-microsoft-com:office:word" xmlns:w="http://schemas.openxmlformats.org/wordprocessingml/2006/main" xmlns:a14="http://schemas.microsoft.com/office/drawing/2010/main">
+                                  <a14:hiddenFill xmlns:a14="http://schemas.microsoft.com/office/drawing/2010/main" xmlns:w="http://schemas.openxmlformats.org/wordprocessingml/2006/main" xmlns:w10="urn:schemas-microsoft-com:office:word" xmlns:v="urn:schemas-microsoft-com:vml" xmlns:o="urn:schemas-microsoft-com:office:office" xmlns:mv="urn:schemas-microsoft-com:mac:vml" xmlns:mo="http://schemas.microsoft.com/office/mac/office/2008/main" xmlns="">
                                     <a:noFill/>
                                   </a14:hiddenFill>
                                 </a:ext>
@@ -574,14 +574,14 @@
                               </a:ln>
                               <a:extLst>
                                 <a:ext uri="{909E8E84-426E-40dd-AFC4-6F175D3DCCD1}">
-                                  <a14:hiddenFill xmlns="" xmlns:mo="http://schemas.microsoft.com/office/mac/office/2008/main" xmlns:mv="urn:schemas-microsoft-com:mac:vml" xmlns:o="urn:schemas-microsoft-com:office:office" xmlns:v="urn:schemas-microsoft-com:vml" xmlns:w10="urn:schemas-microsoft-com:office:word" xmlns:w="http://schemas.openxmlformats.org/wordprocessingml/2006/main" xmlns:a14="http://schemas.microsoft.com/office/drawing/2010/main">
+                                  <a14:hiddenFill xmlns:a14="http://schemas.microsoft.com/office/drawing/2010/main" xmlns:w="http://schemas.openxmlformats.org/wordprocessingml/2006/main" xmlns:w10="urn:schemas-microsoft-com:office:word" xmlns:v="urn:schemas-microsoft-com:vml" xmlns:o="urn:schemas-microsoft-com:office:office" xmlns:mv="urn:schemas-microsoft-com:mac:vml" xmlns:mo="http://schemas.microsoft.com/office/mac/office/2008/main" xmlns="">
                                     <a:solidFill>
                                       <a:srgbClr val="FFFFFF"/>
                                     </a:solidFill>
                                   </a14:hiddenFill>
                                 </a:ext>
                                 <a:ext uri="{91240B29-F687-4f45-9708-019B960494DF}">
-                                  <a14:hiddenLine xmlns="" xmlns:mo="http://schemas.microsoft.com/office/mac/office/2008/main" xmlns:mv="urn:schemas-microsoft-com:mac:vml" xmlns:o="urn:schemas-microsoft-com:office:office" xmlns:v="urn:schemas-microsoft-com:vml" xmlns:w10="urn:schemas-microsoft-com:office:word" xmlns:w="http://schemas.openxmlformats.org/wordprocessingml/2006/main" xmlns:a14="http://schemas.microsoft.com/office/drawing/2010/main" w="9525">
+                                  <a14:hiddenLine xmlns:a14="http://schemas.microsoft.com/office/drawing/2010/main" xmlns:w="http://schemas.openxmlformats.org/wordprocessingml/2006/main" xmlns:w10="urn:schemas-microsoft-com:office:word" xmlns:v="urn:schemas-microsoft-com:vml" xmlns:o="urn:schemas-microsoft-com:office:office" xmlns:mv="urn:schemas-microsoft-com:mac:vml" xmlns:mo="http://schemas.microsoft.com/office/mac/office/2008/main" xmlns="" w="9525">
                                     <a:solidFill>
                                       <a:srgbClr val="000000"/>
                                     </a:solidFill>
@@ -743,14 +743,14 @@
                             </a:ln>
                             <a:extLst>
                               <a:ext uri="{909E8E84-426E-40dd-AFC4-6F175D3DCCD1}">
-                                <a14:hiddenFill xmlns="" xmlns:mo="http://schemas.microsoft.com/office/mac/office/2008/main" xmlns:mv="urn:schemas-microsoft-com:mac:vml" xmlns:o="urn:schemas-microsoft-com:office:office" xmlns:v="urn:schemas-microsoft-com:vml" xmlns:w10="urn:schemas-microsoft-com:office:word" xmlns:w="http://schemas.openxmlformats.org/wordprocessingml/2006/main" xmlns:a14="http://schemas.microsoft.com/office/drawing/2010/main">
+                                <a14:hiddenFill xmlns:a14="http://schemas.microsoft.com/office/drawing/2010/main" xmlns:w="http://schemas.openxmlformats.org/wordprocessingml/2006/main" xmlns:w10="urn:schemas-microsoft-com:office:word" xmlns:v="urn:schemas-microsoft-com:vml" xmlns:o="urn:schemas-microsoft-com:office:office" xmlns:mv="urn:schemas-microsoft-com:mac:vml" xmlns:mo="http://schemas.microsoft.com/office/mac/office/2008/main" xmlns="">
                                   <a:solidFill>
                                     <a:srgbClr val="FFFFFF"/>
                                   </a:solidFill>
                                 </a14:hiddenFill>
                               </a:ext>
                               <a:ext uri="{91240B29-F687-4f45-9708-019B960494DF}">
-                                <a14:hiddenLine xmlns="" xmlns:mo="http://schemas.microsoft.com/office/mac/office/2008/main" xmlns:mv="urn:schemas-microsoft-com:mac:vml" xmlns:o="urn:schemas-microsoft-com:office:office" xmlns:v="urn:schemas-microsoft-com:vml" xmlns:w10="urn:schemas-microsoft-com:office:word" xmlns:w="http://schemas.openxmlformats.org/wordprocessingml/2006/main" xmlns:a14="http://schemas.microsoft.com/office/drawing/2010/main" w="9525">
+                                <a14:hiddenLine xmlns:a14="http://schemas.microsoft.com/office/drawing/2010/main" xmlns:w="http://schemas.openxmlformats.org/wordprocessingml/2006/main" xmlns:w10="urn:schemas-microsoft-com:office:word" xmlns:v="urn:schemas-microsoft-com:vml" xmlns:o="urn:schemas-microsoft-com:office:office" xmlns:mv="urn:schemas-microsoft-com:mac:vml" xmlns:mo="http://schemas.microsoft.com/office/mac/office/2008/main" xmlns="" w="9525">
                                   <a:solidFill>
                                     <a:srgbClr val="000000"/>
                                   </a:solidFill>
@@ -2128,27 +2128,14 @@
       <w:r>
         <w:t xml:space="preserve">Figure </w:t>
       </w:r>
-      <w:r>
-        <w:fldChar w:fldCharType="begin"/>
-      </w:r>
-      <w:r>
-        <w:instrText xml:space="preserve"> SEQ Figure \* ARABIC </w:instrText>
-      </w:r>
-      <w:r>
-        <w:fldChar w:fldCharType="separate"/>
-      </w:r>
-      <w:r>
-        <w:rPr>
-          <w:noProof/>
-        </w:rPr>
-        <w:t>1</w:t>
-      </w:r>
-      <w:r>
-        <w:rPr>
-          <w:noProof/>
-        </w:rPr>
-        <w:fldChar w:fldCharType="end"/>
-      </w:r>
+      <w:fldSimple w:instr=" SEQ Figure \* ARABIC ">
+        <w:r>
+          <w:rPr>
+            <w:noProof/>
+          </w:rPr>
+          <w:t>1</w:t>
+        </w:r>
+      </w:fldSimple>
       <w:r>
         <w:t xml:space="preserve"> Single pack connections</w:t>
       </w:r>
@@ -2244,12 +2231,15 @@
       <w:r>
         <w:t xml:space="preserve"> in a new sheet.</w:t>
       </w:r>
+      <w:bookmarkStart w:id="8" w:name="_GoBack"/>
+      <w:bookmarkEnd w:id="8"/>
     </w:p>
     <w:p/>
     <w:p/>
     <w:p/>
     <w:p/>
     <w:p/>
+    <w:p/>
     <w:p>
       <w:r>
         <w:t>___________________________________________</w:t>
@@ -2287,8 +2277,6 @@
         <w:tab/>
         <w:t>Pass/Fail</w:t>
       </w:r>
-      <w:bookmarkStart w:id="8" w:name="_GoBack"/>
-      <w:bookmarkEnd w:id="8"/>
     </w:p>
     <w:p>
       <w:pPr>
@@ -2867,24 +2855,14 @@
       <w:r>
         <w:t xml:space="preserve">Figure </w:t>
       </w:r>
-      <w:r>
-        <w:fldChar w:fldCharType="begin"/>
-      </w:r>
-      <w:r>
-        <w:instrText xml:space="preserve"> SEQ Figure \* ARABIC </w:instrText>
-      </w:r>
-      <w:r>
-        <w:fldChar w:fldCharType="separate"/>
-      </w:r>
-      <w:r>
-        <w:rPr>
-          <w:noProof/>
-        </w:rPr>
-        <w:t>2</w:t>
-      </w:r>
-      <w:r>
-        <w:fldChar w:fldCharType="end"/>
-      </w:r>
+      <w:fldSimple w:instr=" SEQ Figure \* ARABIC ">
+        <w:r>
+          <w:rPr>
+            <w:noProof/>
+          </w:rPr>
+          <w:t>2</w:t>
+        </w:r>
+      </w:fldSimple>
       <w:r>
         <w:t xml:space="preserve"> Top of cells</w:t>
       </w:r>
@@ -2957,24 +2935,14 @@
       <w:r>
         <w:t xml:space="preserve">Figure </w:t>
       </w:r>
-      <w:r>
-        <w:fldChar w:fldCharType="begin"/>
-      </w:r>
-      <w:r>
-        <w:instrText xml:space="preserve"> SEQ Figure \* ARABIC </w:instrText>
-      </w:r>
-      <w:r>
-        <w:fldChar w:fldCharType="separate"/>
-      </w:r>
-      <w:r>
-        <w:rPr>
-          <w:noProof/>
-        </w:rPr>
-        <w:t>3</w:t>
-      </w:r>
-      <w:r>
-        <w:fldChar w:fldCharType="end"/>
-      </w:r>
+      <w:fldSimple w:instr=" SEQ Figure \* ARABIC ">
+        <w:r>
+          <w:rPr>
+            <w:noProof/>
+          </w:rPr>
+          <w:t>3</w:t>
+        </w:r>
+      </w:fldSimple>
       <w:r>
         <w:t xml:space="preserve"> Positive connections</w:t>
       </w:r>
@@ -3050,24 +3018,14 @@
       <w:r>
         <w:t xml:space="preserve">Figure </w:t>
       </w:r>
-      <w:r>
-        <w:fldChar w:fldCharType="begin"/>
-      </w:r>
-      <w:r>
-        <w:instrText xml:space="preserve"> SEQ Figure \* ARABIC </w:instrText>
-      </w:r>
-      <w:r>
-        <w:fldChar w:fldCharType="separate"/>
-      </w:r>
-      <w:r>
-        <w:rPr>
-          <w:noProof/>
-        </w:rPr>
-        <w:t>4</w:t>
-      </w:r>
-      <w:r>
-        <w:fldChar w:fldCharType="end"/>
-      </w:r>
+      <w:fldSimple w:instr=" SEQ Figure \* ARABIC ">
+        <w:r>
+          <w:rPr>
+            <w:noProof/>
+          </w:rPr>
+          <w:t>4</w:t>
+        </w:r>
+      </w:fldSimple>
       <w:r>
         <w:t xml:space="preserve"> Positive terminal side</w:t>
       </w:r>
@@ -3140,24 +3098,14 @@
       <w:r>
         <w:t xml:space="preserve">Figure </w:t>
       </w:r>
-      <w:r>
-        <w:fldChar w:fldCharType="begin"/>
-      </w:r>
-      <w:r>
-        <w:instrText xml:space="preserve"> SEQ Figure \* ARABIC </w:instrText>
-      </w:r>
-      <w:r>
-        <w:fldChar w:fldCharType="separate"/>
-      </w:r>
-      <w:r>
-        <w:rPr>
-          <w:noProof/>
-        </w:rPr>
-        <w:t>5</w:t>
-      </w:r>
-      <w:r>
-        <w:fldChar w:fldCharType="end"/>
-      </w:r>
+      <w:fldSimple w:instr=" SEQ Figure \* ARABIC ">
+        <w:r>
+          <w:rPr>
+            <w:noProof/>
+          </w:rPr>
+          <w:t>5</w:t>
+        </w:r>
+      </w:fldSimple>
       <w:r>
         <w:t xml:space="preserve"> Negative connection side</w:t>
       </w:r>
@@ -5391,7 +5339,7 @@
 </file>
 
 <file path=customXml/itemProps2.xml><?xml version="1.0" encoding="utf-8"?>
-<ds:datastoreItem xmlns:ds="http://schemas.openxmlformats.org/officeDocument/2006/customXml" ds:itemID="{215FDCBC-A467-472F-B2FF-FDD15B974814}">
+<ds:datastoreItem xmlns:ds="http://schemas.openxmlformats.org/officeDocument/2006/customXml" ds:itemID="{70A98B8A-34E4-4F2A-9E87-68020CB35C22}">
   <ds:schemaRefs>
     <ds:schemaRef ds:uri="http://schemas.openxmlformats.org/officeDocument/2006/bibliography"/>
   </ds:schemaRefs>

</xml_diff>

<commit_message>
Updated ATP01 pdf and fixed wording about excel document
</commit_message>
<xml_diff>
--- a/ATPs/ATP-01/01_Accumulator_Verification.docx
+++ b/ATPs/ATP-01/01_Accumulator_Verification.docx
@@ -56,14 +56,14 @@
                             </a:ln>
                             <a:extLst>
                               <a:ext uri="{909E8E84-426E-40dd-AFC4-6F175D3DCCD1}">
-                                <a14:hiddenFill xmlns:a14="http://schemas.microsoft.com/office/drawing/2010/main" xmlns:w="http://schemas.openxmlformats.org/wordprocessingml/2006/main" xmlns:w10="urn:schemas-microsoft-com:office:word" xmlns:v="urn:schemas-microsoft-com:vml" xmlns:o="urn:schemas-microsoft-com:office:office" xmlns:mv="urn:schemas-microsoft-com:mac:vml" xmlns:mo="http://schemas.microsoft.com/office/mac/office/2008/main" xmlns="">
+                                <a14:hiddenFill xmlns="" xmlns:mo="http://schemas.microsoft.com/office/mac/office/2008/main" xmlns:mv="urn:schemas-microsoft-com:mac:vml" xmlns:o="urn:schemas-microsoft-com:office:office" xmlns:v="urn:schemas-microsoft-com:vml" xmlns:w10="urn:schemas-microsoft-com:office:word" xmlns:w="http://schemas.openxmlformats.org/wordprocessingml/2006/main" xmlns:a14="http://schemas.microsoft.com/office/drawing/2010/main">
                                   <a:solidFill>
                                     <a:srgbClr val="FFFFFF"/>
                                   </a:solidFill>
                                 </a14:hiddenFill>
                               </a:ext>
                               <a:ext uri="{91240B29-F687-4f45-9708-019B960494DF}">
-                                <a14:hiddenLine xmlns:a14="http://schemas.microsoft.com/office/drawing/2010/main" xmlns:w="http://schemas.openxmlformats.org/wordprocessingml/2006/main" xmlns:w10="urn:schemas-microsoft-com:office:word" xmlns:v="urn:schemas-microsoft-com:vml" xmlns:o="urn:schemas-microsoft-com:office:office" xmlns:mv="urn:schemas-microsoft-com:mac:vml" xmlns:mo="http://schemas.microsoft.com/office/mac/office/2008/main" xmlns="" w="9525">
+                                <a14:hiddenLine xmlns="" xmlns:mo="http://schemas.microsoft.com/office/mac/office/2008/main" xmlns:mv="urn:schemas-microsoft-com:mac:vml" xmlns:o="urn:schemas-microsoft-com:office:office" xmlns:v="urn:schemas-microsoft-com:vml" xmlns:w10="urn:schemas-microsoft-com:office:word" xmlns:w="http://schemas.openxmlformats.org/wordprocessingml/2006/main" xmlns:a14="http://schemas.microsoft.com/office/drawing/2010/main" w="9525">
                                   <a:solidFill>
                                     <a:srgbClr val="000000"/>
                                   </a:solidFill>
@@ -249,7 +249,7 @@
                             <a:effectLst/>
                             <a:extLst>
                               <a:ext uri="{91240B29-F687-4f45-9708-019B960494DF}">
-                                <a14:hiddenLine xmlns:a14="http://schemas.microsoft.com/office/drawing/2010/main" xmlns:w="http://schemas.openxmlformats.org/wordprocessingml/2006/main" xmlns:w10="urn:schemas-microsoft-com:office:word" xmlns:v="urn:schemas-microsoft-com:vml" xmlns:o="urn:schemas-microsoft-com:office:office" xmlns:mv="urn:schemas-microsoft-com:mac:vml" xmlns:mo="http://schemas.microsoft.com/office/mac/office/2008/main" xmlns="" w="19050">
+                                <a14:hiddenLine xmlns="" xmlns:mo="http://schemas.microsoft.com/office/mac/office/2008/main" xmlns:mv="urn:schemas-microsoft-com:mac:vml" xmlns:o="urn:schemas-microsoft-com:office:office" xmlns:v="urn:schemas-microsoft-com:vml" xmlns:w10="urn:schemas-microsoft-com:office:word" xmlns:w="http://schemas.openxmlformats.org/wordprocessingml/2006/main" xmlns:a14="http://schemas.microsoft.com/office/drawing/2010/main" w="19050">
                                   <a:solidFill>
                                     <a:srgbClr val="4A7EBB"/>
                                   </a:solidFill>
@@ -259,7 +259,7 @@
                                 </a14:hiddenLine>
                               </a:ext>
                               <a:ext uri="{AF507438-7753-43e0-B8FC-AC1667EBCBE1}">
-                                <a14:hiddenEffects xmlns:a14="http://schemas.microsoft.com/office/drawing/2010/main" xmlns:w="http://schemas.openxmlformats.org/wordprocessingml/2006/main" xmlns:w10="urn:schemas-microsoft-com:office:word" xmlns:v="urn:schemas-microsoft-com:vml" xmlns:o="urn:schemas-microsoft-com:office:office" xmlns:mv="urn:schemas-microsoft-com:mac:vml" xmlns:mo="http://schemas.microsoft.com/office/mac/office/2008/main" xmlns="">
+                                <a14:hiddenEffects xmlns="" xmlns:mo="http://schemas.microsoft.com/office/mac/office/2008/main" xmlns:mv="urn:schemas-microsoft-com:mac:vml" xmlns:o="urn:schemas-microsoft-com:office:office" xmlns:v="urn:schemas-microsoft-com:vml" xmlns:w10="urn:schemas-microsoft-com:office:word" xmlns:w="http://schemas.openxmlformats.org/wordprocessingml/2006/main" xmlns:a14="http://schemas.microsoft.com/office/drawing/2010/main">
                                   <a:effectLst>
                                     <a:outerShdw blurRad="63500" dist="26940" dir="5400000" algn="ctr" rotWithShape="0">
                                       <a:srgbClr val="000000">
@@ -357,7 +357,7 @@
                               </a:ln>
                               <a:extLst>
                                 <a:ext uri="{909E8E84-426E-40dd-AFC4-6F175D3DCCD1}">
-                                  <a14:hiddenFill xmlns:a14="http://schemas.microsoft.com/office/drawing/2010/main" xmlns:w="http://schemas.openxmlformats.org/wordprocessingml/2006/main" xmlns:w10="urn:schemas-microsoft-com:office:word" xmlns:v="urn:schemas-microsoft-com:vml" xmlns:o="urn:schemas-microsoft-com:office:office" xmlns:mv="urn:schemas-microsoft-com:mac:vml" xmlns:mo="http://schemas.microsoft.com/office/mac/office/2008/main" xmlns="">
+                                  <a14:hiddenFill xmlns="" xmlns:mo="http://schemas.microsoft.com/office/mac/office/2008/main" xmlns:mv="urn:schemas-microsoft-com:mac:vml" xmlns:o="urn:schemas-microsoft-com:office:office" xmlns:v="urn:schemas-microsoft-com:vml" xmlns:w10="urn:schemas-microsoft-com:office:word" xmlns:w="http://schemas.openxmlformats.org/wordprocessingml/2006/main" xmlns:a14="http://schemas.microsoft.com/office/drawing/2010/main">
                                     <a:noFill/>
                                   </a14:hiddenFill>
                                 </a:ext>
@@ -389,7 +389,7 @@
                               </a:ln>
                               <a:extLst>
                                 <a:ext uri="{909E8E84-426E-40dd-AFC4-6F175D3DCCD1}">
-                                  <a14:hiddenFill xmlns:a14="http://schemas.microsoft.com/office/drawing/2010/main" xmlns:w="http://schemas.openxmlformats.org/wordprocessingml/2006/main" xmlns:w10="urn:schemas-microsoft-com:office:word" xmlns:v="urn:schemas-microsoft-com:vml" xmlns:o="urn:schemas-microsoft-com:office:office" xmlns:mv="urn:schemas-microsoft-com:mac:vml" xmlns:mo="http://schemas.microsoft.com/office/mac/office/2008/main" xmlns="">
+                                  <a14:hiddenFill xmlns="" xmlns:mo="http://schemas.microsoft.com/office/mac/office/2008/main" xmlns:mv="urn:schemas-microsoft-com:mac:vml" xmlns:o="urn:schemas-microsoft-com:office:office" xmlns:v="urn:schemas-microsoft-com:vml" xmlns:w10="urn:schemas-microsoft-com:office:word" xmlns:w="http://schemas.openxmlformats.org/wordprocessingml/2006/main" xmlns:a14="http://schemas.microsoft.com/office/drawing/2010/main">
                                     <a:noFill/>
                                   </a14:hiddenFill>
                                 </a:ext>
@@ -480,14 +480,14 @@
                               </a:ln>
                               <a:extLst>
                                 <a:ext uri="{909E8E84-426E-40dd-AFC4-6F175D3DCCD1}">
-                                  <a14:hiddenFill xmlns:a14="http://schemas.microsoft.com/office/drawing/2010/main" xmlns:w="http://schemas.openxmlformats.org/wordprocessingml/2006/main" xmlns:w10="urn:schemas-microsoft-com:office:word" xmlns:v="urn:schemas-microsoft-com:vml" xmlns:o="urn:schemas-microsoft-com:office:office" xmlns:mv="urn:schemas-microsoft-com:mac:vml" xmlns:mo="http://schemas.microsoft.com/office/mac/office/2008/main" xmlns="">
+                                  <a14:hiddenFill xmlns="" xmlns:mo="http://schemas.microsoft.com/office/mac/office/2008/main" xmlns:mv="urn:schemas-microsoft-com:mac:vml" xmlns:o="urn:schemas-microsoft-com:office:office" xmlns:v="urn:schemas-microsoft-com:vml" xmlns:w10="urn:schemas-microsoft-com:office:word" xmlns:w="http://schemas.openxmlformats.org/wordprocessingml/2006/main" xmlns:a14="http://schemas.microsoft.com/office/drawing/2010/main">
                                     <a:solidFill>
                                       <a:srgbClr val="FFFFFF"/>
                                     </a:solidFill>
                                   </a14:hiddenFill>
                                 </a:ext>
                                 <a:ext uri="{91240B29-F687-4f45-9708-019B960494DF}">
-                                  <a14:hiddenLine xmlns:a14="http://schemas.microsoft.com/office/drawing/2010/main" xmlns:w="http://schemas.openxmlformats.org/wordprocessingml/2006/main" xmlns:w10="urn:schemas-microsoft-com:office:word" xmlns:v="urn:schemas-microsoft-com:vml" xmlns:o="urn:schemas-microsoft-com:office:office" xmlns:mv="urn:schemas-microsoft-com:mac:vml" xmlns:mo="http://schemas.microsoft.com/office/mac/office/2008/main" xmlns="" w="9525">
+                                  <a14:hiddenLine xmlns="" xmlns:mo="http://schemas.microsoft.com/office/mac/office/2008/main" xmlns:mv="urn:schemas-microsoft-com:mac:vml" xmlns:o="urn:schemas-microsoft-com:office:office" xmlns:v="urn:schemas-microsoft-com:vml" xmlns:w10="urn:schemas-microsoft-com:office:word" xmlns:w="http://schemas.openxmlformats.org/wordprocessingml/2006/main" xmlns:a14="http://schemas.microsoft.com/office/drawing/2010/main" w="9525">
                                     <a:solidFill>
                                       <a:srgbClr val="000000"/>
                                     </a:solidFill>
@@ -547,7 +547,7 @@
                               </a:ln>
                               <a:extLst>
                                 <a:ext uri="{909E8E84-426E-40dd-AFC4-6F175D3DCCD1}">
-                                  <a14:hiddenFill xmlns:a14="http://schemas.microsoft.com/office/drawing/2010/main" xmlns:w="http://schemas.openxmlformats.org/wordprocessingml/2006/main" xmlns:w10="urn:schemas-microsoft-com:office:word" xmlns:v="urn:schemas-microsoft-com:vml" xmlns:o="urn:schemas-microsoft-com:office:office" xmlns:mv="urn:schemas-microsoft-com:mac:vml" xmlns:mo="http://schemas.microsoft.com/office/mac/office/2008/main" xmlns="">
+                                  <a14:hiddenFill xmlns="" xmlns:mo="http://schemas.microsoft.com/office/mac/office/2008/main" xmlns:mv="urn:schemas-microsoft-com:mac:vml" xmlns:o="urn:schemas-microsoft-com:office:office" xmlns:v="urn:schemas-microsoft-com:vml" xmlns:w10="urn:schemas-microsoft-com:office:word" xmlns:w="http://schemas.openxmlformats.org/wordprocessingml/2006/main" xmlns:a14="http://schemas.microsoft.com/office/drawing/2010/main">
                                     <a:noFill/>
                                   </a14:hiddenFill>
                                 </a:ext>
@@ -574,14 +574,14 @@
                               </a:ln>
                               <a:extLst>
                                 <a:ext uri="{909E8E84-426E-40dd-AFC4-6F175D3DCCD1}">
-                                  <a14:hiddenFill xmlns:a14="http://schemas.microsoft.com/office/drawing/2010/main" xmlns:w="http://schemas.openxmlformats.org/wordprocessingml/2006/main" xmlns:w10="urn:schemas-microsoft-com:office:word" xmlns:v="urn:schemas-microsoft-com:vml" xmlns:o="urn:schemas-microsoft-com:office:office" xmlns:mv="urn:schemas-microsoft-com:mac:vml" xmlns:mo="http://schemas.microsoft.com/office/mac/office/2008/main" xmlns="">
+                                  <a14:hiddenFill xmlns="" xmlns:mo="http://schemas.microsoft.com/office/mac/office/2008/main" xmlns:mv="urn:schemas-microsoft-com:mac:vml" xmlns:o="urn:schemas-microsoft-com:office:office" xmlns:v="urn:schemas-microsoft-com:vml" xmlns:w10="urn:schemas-microsoft-com:office:word" xmlns:w="http://schemas.openxmlformats.org/wordprocessingml/2006/main" xmlns:a14="http://schemas.microsoft.com/office/drawing/2010/main">
                                     <a:solidFill>
                                       <a:srgbClr val="FFFFFF"/>
                                     </a:solidFill>
                                   </a14:hiddenFill>
                                 </a:ext>
                                 <a:ext uri="{91240B29-F687-4f45-9708-019B960494DF}">
-                                  <a14:hiddenLine xmlns:a14="http://schemas.microsoft.com/office/drawing/2010/main" xmlns:w="http://schemas.openxmlformats.org/wordprocessingml/2006/main" xmlns:w10="urn:schemas-microsoft-com:office:word" xmlns:v="urn:schemas-microsoft-com:vml" xmlns:o="urn:schemas-microsoft-com:office:office" xmlns:mv="urn:schemas-microsoft-com:mac:vml" xmlns:mo="http://schemas.microsoft.com/office/mac/office/2008/main" xmlns="" w="9525">
+                                  <a14:hiddenLine xmlns="" xmlns:mo="http://schemas.microsoft.com/office/mac/office/2008/main" xmlns:mv="urn:schemas-microsoft-com:mac:vml" xmlns:o="urn:schemas-microsoft-com:office:office" xmlns:v="urn:schemas-microsoft-com:vml" xmlns:w10="urn:schemas-microsoft-com:office:word" xmlns:w="http://schemas.openxmlformats.org/wordprocessingml/2006/main" xmlns:a14="http://schemas.microsoft.com/office/drawing/2010/main" w="9525">
                                     <a:solidFill>
                                       <a:srgbClr val="000000"/>
                                     </a:solidFill>
@@ -743,14 +743,14 @@
                             </a:ln>
                             <a:extLst>
                               <a:ext uri="{909E8E84-426E-40dd-AFC4-6F175D3DCCD1}">
-                                <a14:hiddenFill xmlns:a14="http://schemas.microsoft.com/office/drawing/2010/main" xmlns:w="http://schemas.openxmlformats.org/wordprocessingml/2006/main" xmlns:w10="urn:schemas-microsoft-com:office:word" xmlns:v="urn:schemas-microsoft-com:vml" xmlns:o="urn:schemas-microsoft-com:office:office" xmlns:mv="urn:schemas-microsoft-com:mac:vml" xmlns:mo="http://schemas.microsoft.com/office/mac/office/2008/main" xmlns="">
+                                <a14:hiddenFill xmlns="" xmlns:mo="http://schemas.microsoft.com/office/mac/office/2008/main" xmlns:mv="urn:schemas-microsoft-com:mac:vml" xmlns:o="urn:schemas-microsoft-com:office:office" xmlns:v="urn:schemas-microsoft-com:vml" xmlns:w10="urn:schemas-microsoft-com:office:word" xmlns:w="http://schemas.openxmlformats.org/wordprocessingml/2006/main" xmlns:a14="http://schemas.microsoft.com/office/drawing/2010/main">
                                   <a:solidFill>
                                     <a:srgbClr val="FFFFFF"/>
                                   </a:solidFill>
                                 </a14:hiddenFill>
                               </a:ext>
                               <a:ext uri="{91240B29-F687-4f45-9708-019B960494DF}">
-                                <a14:hiddenLine xmlns:a14="http://schemas.microsoft.com/office/drawing/2010/main" xmlns:w="http://schemas.openxmlformats.org/wordprocessingml/2006/main" xmlns:w10="urn:schemas-microsoft-com:office:word" xmlns:v="urn:schemas-microsoft-com:vml" xmlns:o="urn:schemas-microsoft-com:office:office" xmlns:mv="urn:schemas-microsoft-com:mac:vml" xmlns:mo="http://schemas.microsoft.com/office/mac/office/2008/main" xmlns="" w="9525">
+                                <a14:hiddenLine xmlns="" xmlns:mo="http://schemas.microsoft.com/office/mac/office/2008/main" xmlns:mv="urn:schemas-microsoft-com:mac:vml" xmlns:o="urn:schemas-microsoft-com:office:office" xmlns:v="urn:schemas-microsoft-com:vml" xmlns:w10="urn:schemas-microsoft-com:office:word" xmlns:w="http://schemas.openxmlformats.org/wordprocessingml/2006/main" xmlns:a14="http://schemas.microsoft.com/office/drawing/2010/main" w="9525">
                                   <a:solidFill>
                                     <a:srgbClr val="000000"/>
                                   </a:solidFill>
@@ -2128,14 +2128,27 @@
       <w:r>
         <w:t xml:space="preserve">Figure </w:t>
       </w:r>
-      <w:fldSimple w:instr=" SEQ Figure \* ARABIC ">
-        <w:r>
-          <w:rPr>
-            <w:noProof/>
-          </w:rPr>
-          <w:t>1</w:t>
-        </w:r>
-      </w:fldSimple>
+      <w:r>
+        <w:fldChar w:fldCharType="begin"/>
+      </w:r>
+      <w:r>
+        <w:instrText xml:space="preserve"> SEQ Figure \* ARABIC </w:instrText>
+      </w:r>
+      <w:r>
+        <w:fldChar w:fldCharType="separate"/>
+      </w:r>
+      <w:r>
+        <w:rPr>
+          <w:noProof/>
+        </w:rPr>
+        <w:t>1</w:t>
+      </w:r>
+      <w:r>
+        <w:rPr>
+          <w:noProof/>
+        </w:rPr>
+        <w:fldChar w:fldCharType="end"/>
+      </w:r>
       <w:r>
         <w:t xml:space="preserve"> Single pack connections</w:t>
       </w:r>
@@ -2226,13 +2239,19 @@
         <w:t>Fill out</w:t>
       </w:r>
       <w:r>
-        <w:t xml:space="preserve"> attached excel sheet for each pack</w:t>
-      </w:r>
-      <w:r>
-        <w:t xml:space="preserve"> in a new sheet.</w:t>
+        <w:t xml:space="preserve"> attached excel </w:t>
+      </w:r>
+      <w:r>
+        <w:t>document</w:t>
       </w:r>
       <w:bookmarkStart w:id="8" w:name="_GoBack"/>
       <w:bookmarkEnd w:id="8"/>
+      <w:r>
+        <w:t xml:space="preserve"> for each pack</w:t>
+      </w:r>
+      <w:r>
+        <w:t xml:space="preserve"> in a new sheet.</w:t>
+      </w:r>
     </w:p>
     <w:p/>
     <w:p/>
@@ -2855,14 +2874,27 @@
       <w:r>
         <w:t xml:space="preserve">Figure </w:t>
       </w:r>
-      <w:fldSimple w:instr=" SEQ Figure \* ARABIC ">
-        <w:r>
-          <w:rPr>
-            <w:noProof/>
-          </w:rPr>
-          <w:t>2</w:t>
-        </w:r>
-      </w:fldSimple>
+      <w:r>
+        <w:fldChar w:fldCharType="begin"/>
+      </w:r>
+      <w:r>
+        <w:instrText xml:space="preserve"> SEQ Figure \* ARABIC </w:instrText>
+      </w:r>
+      <w:r>
+        <w:fldChar w:fldCharType="separate"/>
+      </w:r>
+      <w:r>
+        <w:rPr>
+          <w:noProof/>
+        </w:rPr>
+        <w:t>2</w:t>
+      </w:r>
+      <w:r>
+        <w:rPr>
+          <w:noProof/>
+        </w:rPr>
+        <w:fldChar w:fldCharType="end"/>
+      </w:r>
       <w:r>
         <w:t xml:space="preserve"> Top of cells</w:t>
       </w:r>
@@ -2935,14 +2967,27 @@
       <w:r>
         <w:t xml:space="preserve">Figure </w:t>
       </w:r>
-      <w:fldSimple w:instr=" SEQ Figure \* ARABIC ">
-        <w:r>
-          <w:rPr>
-            <w:noProof/>
-          </w:rPr>
-          <w:t>3</w:t>
-        </w:r>
-      </w:fldSimple>
+      <w:r>
+        <w:fldChar w:fldCharType="begin"/>
+      </w:r>
+      <w:r>
+        <w:instrText xml:space="preserve"> SEQ Figure \* ARABIC </w:instrText>
+      </w:r>
+      <w:r>
+        <w:fldChar w:fldCharType="separate"/>
+      </w:r>
+      <w:r>
+        <w:rPr>
+          <w:noProof/>
+        </w:rPr>
+        <w:t>3</w:t>
+      </w:r>
+      <w:r>
+        <w:rPr>
+          <w:noProof/>
+        </w:rPr>
+        <w:fldChar w:fldCharType="end"/>
+      </w:r>
       <w:r>
         <w:t xml:space="preserve"> Positive connections</w:t>
       </w:r>
@@ -3018,14 +3063,27 @@
       <w:r>
         <w:t xml:space="preserve">Figure </w:t>
       </w:r>
-      <w:fldSimple w:instr=" SEQ Figure \* ARABIC ">
-        <w:r>
-          <w:rPr>
-            <w:noProof/>
-          </w:rPr>
-          <w:t>4</w:t>
-        </w:r>
-      </w:fldSimple>
+      <w:r>
+        <w:fldChar w:fldCharType="begin"/>
+      </w:r>
+      <w:r>
+        <w:instrText xml:space="preserve"> SEQ Figure \* ARABIC </w:instrText>
+      </w:r>
+      <w:r>
+        <w:fldChar w:fldCharType="separate"/>
+      </w:r>
+      <w:r>
+        <w:rPr>
+          <w:noProof/>
+        </w:rPr>
+        <w:t>4</w:t>
+      </w:r>
+      <w:r>
+        <w:rPr>
+          <w:noProof/>
+        </w:rPr>
+        <w:fldChar w:fldCharType="end"/>
+      </w:r>
       <w:r>
         <w:t xml:space="preserve"> Positive terminal side</w:t>
       </w:r>
@@ -3098,14 +3156,27 @@
       <w:r>
         <w:t xml:space="preserve">Figure </w:t>
       </w:r>
-      <w:fldSimple w:instr=" SEQ Figure \* ARABIC ">
-        <w:r>
-          <w:rPr>
-            <w:noProof/>
-          </w:rPr>
-          <w:t>5</w:t>
-        </w:r>
-      </w:fldSimple>
+      <w:r>
+        <w:fldChar w:fldCharType="begin"/>
+      </w:r>
+      <w:r>
+        <w:instrText xml:space="preserve"> SEQ Figure \* ARABIC </w:instrText>
+      </w:r>
+      <w:r>
+        <w:fldChar w:fldCharType="separate"/>
+      </w:r>
+      <w:r>
+        <w:rPr>
+          <w:noProof/>
+        </w:rPr>
+        <w:t>5</w:t>
+      </w:r>
+      <w:r>
+        <w:rPr>
+          <w:noProof/>
+        </w:rPr>
+        <w:fldChar w:fldCharType="end"/>
+      </w:r>
       <w:r>
         <w:t xml:space="preserve"> Negative connection side</w:t>
       </w:r>
@@ -5339,7 +5410,7 @@
 </file>
 
 <file path=customXml/itemProps2.xml><?xml version="1.0" encoding="utf-8"?>
-<ds:datastoreItem xmlns:ds="http://schemas.openxmlformats.org/officeDocument/2006/customXml" ds:itemID="{70A98B8A-34E4-4F2A-9E87-68020CB35C22}">
+<ds:datastoreItem xmlns:ds="http://schemas.openxmlformats.org/officeDocument/2006/customXml" ds:itemID="{E520DF18-86D4-4E27-9E2C-85F666FBF846}">
   <ds:schemaRefs>
     <ds:schemaRef ds:uri="http://schemas.openxmlformats.org/officeDocument/2006/bibliography"/>
   </ds:schemaRefs>

</xml_diff>